<commit_message>
Update Les réponses aux questions 3 et 4.docx
non fini pour DDL, je vais le faire demain
</commit_message>
<xml_diff>
--- a/Theatre_Project/Les réponses aux questions 3 et 4.docx
+++ b/Theatre_Project/Les réponses aux questions 3 et 4.docx
@@ -13,27 +13,173 @@
         <w:rPr>
           <w:lang w:val="fr-FR"/>
         </w:rPr>
-        <w:t>Pour finir les deuxs fonctionnalités de la partie 4</w:t>
-      </w:r>
-    </w:p>
-    <w:p>
-      <w:pPr>
-        <w:rPr>
-          <w:lang w:val="fr-FR"/>
-        </w:rPr>
-      </w:pPr>
-    </w:p>
-    <w:p>
-      <w:pPr>
-        <w:rPr>
-          <w:lang w:val="fr-FR"/>
-        </w:rPr>
-      </w:pPr>
-      <w:r>
-        <w:rPr>
-          <w:lang w:val="fr-FR"/>
-        </w:rPr>
-        <w:t xml:space="preserve">Partie 3 </w:t>
+        <w:t xml:space="preserve">Pour finir les deuxs </w:t>
+      </w:r>
+      <w:r>
+        <w:rPr>
+          <w:lang w:val="fr-FR"/>
+        </w:rPr>
+        <w:t>fonctionnalités</w:t>
+      </w:r>
+      <w:r>
+        <w:rPr>
+          <w:lang w:val="fr-FR"/>
+        </w:rPr>
+        <w:t xml:space="preserve"> de la partie 4</w:t>
+      </w:r>
+      <w:r>
+        <w:rPr>
+          <w:lang w:val="fr-FR"/>
+        </w:rPr>
+        <w:t xml:space="preserve">, on va aller changer </w:t>
+      </w:r>
+      <w:r>
+        <w:rPr>
+          <w:lang w:val="fr-FR"/>
+        </w:rPr>
+        <w:t>le code SQL DDL</w:t>
+      </w:r>
+      <w:r>
+        <w:rPr>
+          <w:lang w:val="fr-FR"/>
+        </w:rPr>
+        <w:t xml:space="preserve"> ainsi le diagramme de classe. </w:t>
+      </w:r>
+      <w:r>
+        <w:rPr>
+          <w:lang w:val="fr-FR"/>
+        </w:rPr>
+        <w:t xml:space="preserve">Ici on va juste </w:t>
+      </w:r>
+      <w:r>
+        <w:rPr>
+          <w:lang w:val="fr-FR"/>
+        </w:rPr>
+        <w:t>s’</w:t>
+      </w:r>
+      <w:r>
+        <w:rPr>
+          <w:lang w:val="fr-FR"/>
+        </w:rPr>
+        <w:t xml:space="preserve">attaquer </w:t>
+      </w:r>
+      <w:r>
+        <w:rPr>
+          <w:lang w:val="fr-FR"/>
+        </w:rPr>
+        <w:t xml:space="preserve">à </w:t>
+      </w:r>
+      <w:r>
+        <w:rPr>
+          <w:lang w:val="fr-FR"/>
+        </w:rPr>
+        <w:t xml:space="preserve">« Achats en ligne » et </w:t>
+      </w:r>
+      <w:r>
+        <w:rPr>
+          <w:lang w:val="fr-FR"/>
+        </w:rPr>
+        <w:t xml:space="preserve">à </w:t>
+      </w:r>
+      <w:r>
+        <w:rPr>
+          <w:lang w:val="fr-FR"/>
+        </w:rPr>
+        <w:t>« Réservations ».</w:t>
+      </w:r>
+    </w:p>
+    <w:p>
+      <w:pPr>
+        <w:rPr>
+          <w:lang w:val="fr-FR"/>
+        </w:rPr>
+      </w:pPr>
+    </w:p>
+    <w:p>
+      <w:pPr>
+        <w:rPr>
+          <w:lang w:val="fr-FR"/>
+        </w:rPr>
+      </w:pPr>
+      <w:r>
+        <w:rPr>
+          <w:noProof/>
+          <w:lang w:val="fr-FR"/>
+        </w:rPr>
+        <w:drawing>
+          <wp:anchor distT="0" distB="0" distL="114300" distR="114300" simplePos="0" relativeHeight="251658240" behindDoc="0" locked="0" layoutInCell="1" allowOverlap="1">
+            <wp:simplePos x="0" y="0"/>
+            <wp:positionH relativeFrom="page">
+              <wp:posOffset>700405</wp:posOffset>
+            </wp:positionH>
+            <wp:positionV relativeFrom="paragraph">
+              <wp:posOffset>240665</wp:posOffset>
+            </wp:positionV>
+            <wp:extent cx="6647815" cy="3944620"/>
+            <wp:effectExtent l="0" t="0" r="635" b="0"/>
+            <wp:wrapSquare wrapText="bothSides"/>
+            <wp:docPr id="4" name="图片 4"/>
+            <wp:cNvGraphicFramePr>
+              <a:graphicFrameLocks xmlns:a="http://schemas.openxmlformats.org/drawingml/2006/main" noChangeAspect="1"/>
+            </wp:cNvGraphicFramePr>
+            <a:graphic xmlns:a="http://schemas.openxmlformats.org/drawingml/2006/main">
+              <a:graphicData uri="http://schemas.openxmlformats.org/drawingml/2006/picture">
+                <pic:pic xmlns:pic="http://schemas.openxmlformats.org/drawingml/2006/picture">
+                  <pic:nvPicPr>
+                    <pic:cNvPr id="0" name="Picture 5"/>
+                    <pic:cNvPicPr>
+                      <a:picLocks noChangeAspect="1" noChangeArrowheads="1"/>
+                    </pic:cNvPicPr>
+                  </pic:nvPicPr>
+                  <pic:blipFill>
+                    <a:blip r:embed="rId4" cstate="print">
+                      <a:extLst>
+                        <a:ext uri="{28A0092B-C50C-407E-A947-70E740481C1C}">
+                          <a14:useLocalDpi xmlns:a14="http://schemas.microsoft.com/office/drawing/2010/main" val="0"/>
+                        </a:ext>
+                      </a:extLst>
+                    </a:blip>
+                    <a:srcRect/>
+                    <a:stretch>
+                      <a:fillRect/>
+                    </a:stretch>
+                  </pic:blipFill>
+                  <pic:spPr bwMode="auto">
+                    <a:xfrm>
+                      <a:off x="0" y="0"/>
+                      <a:ext cx="6647815" cy="3944620"/>
+                    </a:xfrm>
+                    <a:prstGeom prst="rect">
+                      <a:avLst/>
+                    </a:prstGeom>
+                    <a:noFill/>
+                    <a:ln>
+                      <a:noFill/>
+                    </a:ln>
+                  </pic:spPr>
+                </pic:pic>
+              </a:graphicData>
+            </a:graphic>
+            <wp14:sizeRelH relativeFrom="margin">
+              <wp14:pctWidth>0</wp14:pctWidth>
+            </wp14:sizeRelH>
+            <wp14:sizeRelV relativeFrom="margin">
+              <wp14:pctHeight>0</wp14:pctHeight>
+            </wp14:sizeRelV>
+          </wp:anchor>
+        </w:drawing>
+      </w:r>
+      <w:r>
+        <w:rPr>
+          <w:lang w:val="fr-FR"/>
+        </w:rPr>
+        <w:t>UML</w:t>
+      </w:r>
+      <w:r>
+        <w:rPr>
+          <w:lang w:val="fr-FR"/>
+        </w:rPr>
+        <w:t> :</w:t>
       </w:r>
     </w:p>
     <w:p>
@@ -43,20 +189,1455 @@
           <w:lang w:val="fr-FR"/>
         </w:rPr>
       </w:pPr>
+    </w:p>
+    <w:p>
+      <w:pPr>
+        <w:rPr>
+          <w:lang w:val="fr-FR"/>
+        </w:rPr>
+      </w:pPr>
+      <w:r>
+        <w:rPr>
+          <w:lang w:val="fr-FR"/>
+        </w:rPr>
+        <w:t xml:space="preserve"> </w:t>
+      </w:r>
+    </w:p>
+    <w:p>
+      <w:pPr>
+        <w:rPr>
+          <w:lang w:val="fr-FR"/>
+        </w:rPr>
+      </w:pPr>
+      <w:r>
+        <w:rPr>
+          <w:lang w:val="fr-FR"/>
+        </w:rPr>
+        <w:t>Le sch</w:t>
+      </w:r>
+      <w:r>
+        <w:rPr>
+          <w:lang w:val="fr-FR"/>
+        </w:rPr>
+        <w:t>é</w:t>
+      </w:r>
+      <w:r>
+        <w:rPr>
+          <w:lang w:val="fr-FR"/>
+        </w:rPr>
+        <w:t>ma relationnel</w:t>
+      </w:r>
+      <w:r>
+        <w:rPr>
+          <w:lang w:val="fr-FR"/>
+        </w:rPr>
+        <w:t> </w:t>
+      </w:r>
+      <w:r>
+        <w:rPr>
+          <w:lang w:val="fr-FR"/>
+        </w:rPr>
+        <w:t>(ajouté) :</w:t>
+      </w:r>
+    </w:p>
+    <w:p>
+      <w:pPr>
+        <w:rPr>
+          <w:lang w:val="fr-FR"/>
+        </w:rPr>
+      </w:pPr>
+      <w:proofErr w:type="spellStart"/>
+      <w:r>
+        <w:rPr>
+          <w:rFonts w:hint="eastAsia"/>
+          <w:lang w:val="fr-FR"/>
+        </w:rPr>
+        <w:t>L</w:t>
+      </w:r>
+      <w:r>
+        <w:rPr>
+          <w:lang w:val="fr-FR"/>
+        </w:rPr>
+        <w:t>esUsers</w:t>
+      </w:r>
+      <w:proofErr w:type="spellEnd"/>
+      <w:r>
+        <w:rPr>
+          <w:lang w:val="fr-FR"/>
+        </w:rPr>
+        <w:t> </w:t>
+      </w:r>
+      <w:proofErr w:type="gramStart"/>
+      <w:r>
+        <w:rPr>
+          <w:lang w:val="fr-FR"/>
+        </w:rPr>
+        <w:t>(</w:t>
+      </w:r>
+      <w:r>
+        <w:rPr>
+          <w:u w:val="single"/>
+          <w:lang w:val="fr-FR"/>
+        </w:rPr>
+        <w:t xml:space="preserve"> login</w:t>
+      </w:r>
+      <w:proofErr w:type="gramEnd"/>
+      <w:r>
+        <w:rPr>
+          <w:lang w:val="fr-FR"/>
+        </w:rPr>
+        <w:t xml:space="preserve">, nom, </w:t>
+      </w:r>
+      <w:proofErr w:type="spellStart"/>
+      <w:r>
+        <w:rPr>
+          <w:lang w:val="fr-FR"/>
+        </w:rPr>
+        <w:t>prenom</w:t>
+      </w:r>
+      <w:proofErr w:type="spellEnd"/>
+      <w:r>
+        <w:rPr>
+          <w:lang w:val="fr-FR"/>
+        </w:rPr>
+        <w:t xml:space="preserve">, mail, </w:t>
+      </w:r>
+      <w:proofErr w:type="spellStart"/>
+      <w:r>
+        <w:rPr>
+          <w:lang w:val="fr-FR"/>
+        </w:rPr>
+        <w:t>mdp</w:t>
+      </w:r>
+      <w:proofErr w:type="spellEnd"/>
+      <w:r>
+        <w:rPr>
+          <w:lang w:val="fr-FR"/>
+        </w:rPr>
+        <w:t>)</w:t>
+      </w:r>
+    </w:p>
+    <w:p>
+      <w:pPr>
+        <w:rPr>
+          <w:lang w:val="fr-FR"/>
+        </w:rPr>
+      </w:pPr>
+      <w:r>
+        <w:rPr>
+          <w:rFonts w:hint="eastAsia"/>
+          <w:lang w:val="fr-FR"/>
+        </w:rPr>
+        <w:t>/</w:t>
+      </w:r>
+      <w:r>
+        <w:rPr>
+          <w:lang w:val="fr-FR"/>
+        </w:rPr>
+        <w:t xml:space="preserve">* </w:t>
+      </w:r>
+      <w:r>
+        <w:rPr>
+          <w:i/>
+          <w:lang w:val="fr-FR"/>
+        </w:rPr>
+        <w:t xml:space="preserve">&lt; </w:t>
+      </w:r>
+      <w:proofErr w:type="gramStart"/>
+      <w:r>
+        <w:rPr>
+          <w:i/>
+          <w:lang w:val="fr-FR"/>
+        </w:rPr>
+        <w:t>l ,</w:t>
+      </w:r>
+      <w:proofErr w:type="gramEnd"/>
+      <w:r>
+        <w:rPr>
+          <w:i/>
+          <w:lang w:val="fr-FR"/>
+        </w:rPr>
+        <w:t xml:space="preserve"> n, p ,m , w&gt; </w:t>
+      </w:r>
+      <w:r>
+        <w:rPr>
+          <w:i/>
+        </w:rPr>
+        <w:sym w:font="Symbol" w:char="F0CE"/>
+      </w:r>
+      <w:r>
+        <w:rPr>
+          <w:i/>
+          <w:lang w:val="fr-FR"/>
+        </w:rPr>
+        <w:t xml:space="preserve"> </w:t>
+      </w:r>
+      <w:proofErr w:type="spellStart"/>
+      <w:r>
+        <w:rPr>
+          <w:i/>
+          <w:lang w:val="fr-FR"/>
+        </w:rPr>
+        <w:t>LesUsers</w:t>
+      </w:r>
+      <w:proofErr w:type="spellEnd"/>
+      <w:r>
+        <w:rPr>
+          <w:i/>
+          <w:lang w:val="fr-FR"/>
+        </w:rPr>
+        <w:t xml:space="preserve"> </w:t>
+      </w:r>
+      <w:r>
+        <w:rPr>
+          <w:i/>
+          <w:lang w:val="fr-FR"/>
+        </w:rPr>
+        <w:sym w:font="Symbol" w:char="F0DB"/>
+      </w:r>
+      <w:r>
+        <w:rPr>
+          <w:i/>
+          <w:lang w:val="fr-FR"/>
+        </w:rPr>
+        <w:t xml:space="preserve"> L</w:t>
+      </w:r>
+      <w:r>
+        <w:rPr>
+          <w:i/>
+          <w:lang w:val="fr-FR"/>
+        </w:rPr>
+        <w:t xml:space="preserve">e nom n et le prénom p d’un utilisateur est identifié par son login l, </w:t>
+      </w:r>
+      <w:r>
+        <w:rPr>
+          <w:i/>
+          <w:lang w:val="fr-FR"/>
+        </w:rPr>
+        <w:t xml:space="preserve">son </w:t>
+      </w:r>
+      <w:r>
+        <w:rPr>
+          <w:i/>
+          <w:lang w:val="fr-FR"/>
+        </w:rPr>
+        <w:t>adresse mail est m et le mot de passe</w:t>
+      </w:r>
+      <w:r>
+        <w:rPr>
+          <w:i/>
+          <w:lang w:val="fr-FR"/>
+        </w:rPr>
+        <w:t xml:space="preserve"> </w:t>
+      </w:r>
+      <w:r>
+        <w:rPr>
+          <w:i/>
+          <w:lang w:val="fr-FR"/>
+        </w:rPr>
+        <w:t xml:space="preserve">de ce login est </w:t>
+      </w:r>
+      <w:r>
+        <w:rPr>
+          <w:i/>
+          <w:lang w:val="fr-FR"/>
+        </w:rPr>
+        <w:t>w</w:t>
+      </w:r>
+      <w:r>
+        <w:rPr>
+          <w:lang w:val="fr-FR"/>
+        </w:rPr>
+        <w:t>.</w:t>
+      </w:r>
+      <w:r>
+        <w:rPr>
+          <w:lang w:val="fr-FR"/>
+        </w:rPr>
+        <w:t xml:space="preserve"> */</w:t>
+      </w:r>
+    </w:p>
+    <w:p>
+      <w:pPr>
+        <w:rPr>
+          <w:lang w:val="fr-FR"/>
+        </w:rPr>
+      </w:pPr>
+    </w:p>
+    <w:p>
+      <w:proofErr w:type="spellStart"/>
+      <w:proofErr w:type="gramStart"/>
+      <w:r>
+        <w:rPr>
+          <w:rFonts w:hint="eastAsia"/>
+        </w:rPr>
+        <w:t>L</w:t>
+      </w:r>
+      <w:r>
+        <w:t>esReservations</w:t>
+      </w:r>
+      <w:proofErr w:type="spellEnd"/>
+      <w:r>
+        <w:t xml:space="preserve">( </w:t>
+      </w:r>
+      <w:proofErr w:type="spellStart"/>
+      <w:r>
+        <w:rPr>
+          <w:u w:val="single"/>
+        </w:rPr>
+        <w:t>noSpec</w:t>
+      </w:r>
+      <w:proofErr w:type="spellEnd"/>
+      <w:proofErr w:type="gramEnd"/>
+      <w:r>
+        <w:rPr>
+          <w:u w:val="single"/>
+        </w:rPr>
+        <w:t xml:space="preserve">, </w:t>
+      </w:r>
+      <w:proofErr w:type="spellStart"/>
+      <w:r>
+        <w:rPr>
+          <w:u w:val="single"/>
+        </w:rPr>
+        <w:t>dateRep</w:t>
+      </w:r>
+      <w:proofErr w:type="spellEnd"/>
+      <w:r>
+        <w:rPr>
+          <w:u w:val="single"/>
+        </w:rPr>
+        <w:t xml:space="preserve">, </w:t>
+      </w:r>
+      <w:proofErr w:type="spellStart"/>
+      <w:r>
+        <w:rPr>
+          <w:u w:val="single"/>
+        </w:rPr>
+        <w:t>noPlace</w:t>
+      </w:r>
+      <w:proofErr w:type="spellEnd"/>
+      <w:r>
+        <w:rPr>
+          <w:u w:val="single"/>
+        </w:rPr>
+        <w:t xml:space="preserve">, </w:t>
+      </w:r>
+      <w:proofErr w:type="spellStart"/>
+      <w:r>
+        <w:rPr>
+          <w:u w:val="single"/>
+        </w:rPr>
+        <w:t>noRang</w:t>
+      </w:r>
+      <w:proofErr w:type="spellEnd"/>
+      <w:r>
+        <w:t xml:space="preserve">, </w:t>
+      </w:r>
+      <w:proofErr w:type="spellStart"/>
+      <w:r>
+        <w:t>dateReserve</w:t>
+      </w:r>
+      <w:proofErr w:type="spellEnd"/>
+      <w:r>
+        <w:t>, login)</w:t>
+      </w:r>
+    </w:p>
+    <w:p>
+      <w:pPr>
+        <w:rPr>
+          <w:i/>
+          <w:lang w:val="fr-FR"/>
+        </w:rPr>
+      </w:pPr>
+      <w:r>
+        <w:rPr>
+          <w:rFonts w:hint="eastAsia"/>
+          <w:lang w:val="fr-FR"/>
+        </w:rPr>
+        <w:t>/</w:t>
+      </w:r>
+      <w:r>
+        <w:rPr>
+          <w:lang w:val="fr-FR"/>
+        </w:rPr>
+        <w:t xml:space="preserve">* </w:t>
+      </w:r>
+      <w:r>
+        <w:rPr>
+          <w:i/>
+          <w:lang w:val="fr-FR"/>
+        </w:rPr>
+        <w:t xml:space="preserve">&lt; s, d, p, r, e, l &gt; </w:t>
+      </w:r>
+      <w:r>
+        <w:rPr>
+          <w:i/>
+        </w:rPr>
+        <w:sym w:font="Symbol" w:char="F0CE"/>
+      </w:r>
+      <w:r>
+        <w:rPr>
+          <w:i/>
+          <w:lang w:val="fr-FR"/>
+        </w:rPr>
+        <w:t xml:space="preserve"> </w:t>
+      </w:r>
+      <w:proofErr w:type="spellStart"/>
+      <w:r>
+        <w:rPr>
+          <w:i/>
+          <w:lang w:val="fr-FR"/>
+        </w:rPr>
+        <w:t>Les</w:t>
+      </w:r>
+      <w:r>
+        <w:rPr>
+          <w:i/>
+          <w:lang w:val="fr-FR"/>
+        </w:rPr>
+        <w:t>Reservations</w:t>
+      </w:r>
+      <w:proofErr w:type="spellEnd"/>
+      <w:r>
+        <w:rPr>
+          <w:i/>
+          <w:lang w:val="fr-FR"/>
+        </w:rPr>
+        <w:t xml:space="preserve"> </w:t>
+      </w:r>
+      <w:r>
+        <w:rPr>
+          <w:i/>
+          <w:lang w:val="fr-FR"/>
+        </w:rPr>
+        <w:sym w:font="Symbol" w:char="F0DB"/>
+      </w:r>
+      <w:r>
+        <w:rPr>
+          <w:i/>
+          <w:lang w:val="fr-FR"/>
+        </w:rPr>
+        <w:t xml:space="preserve"> la réservation correspondant à la place &lt;p, r&gt; pour la représentation &lt;</w:t>
+      </w:r>
+      <w:proofErr w:type="spellStart"/>
+      <w:proofErr w:type="gramStart"/>
+      <w:r>
+        <w:rPr>
+          <w:i/>
+          <w:lang w:val="fr-FR"/>
+        </w:rPr>
+        <w:t>s,d</w:t>
+      </w:r>
+      <w:proofErr w:type="spellEnd"/>
+      <w:proofErr w:type="gramEnd"/>
+      <w:r>
+        <w:rPr>
+          <w:i/>
+          <w:lang w:val="fr-FR"/>
+        </w:rPr>
+        <w:t>&gt;, a été fait à la date e par l’utilisateur login u.</w:t>
+      </w:r>
+      <w:r>
+        <w:rPr>
+          <w:i/>
+          <w:lang w:val="fr-FR"/>
+        </w:rPr>
+        <w:t xml:space="preserve"> */</w:t>
+      </w:r>
+    </w:p>
+    <w:p>
+      <w:pPr>
+        <w:rPr>
+          <w:lang w:val="fr-FR"/>
+        </w:rPr>
+      </w:pPr>
+    </w:p>
+    <w:p>
+      <w:pPr>
+        <w:rPr>
+          <w:rFonts w:hint="eastAsia"/>
+          <w:lang w:val="fr-FR"/>
+        </w:rPr>
+      </w:pPr>
+    </w:p>
+    <w:p>
+      <w:pPr>
+        <w:rPr>
+          <w:lang w:val="fr-FR"/>
+        </w:rPr>
+      </w:pPr>
+      <w:r>
+        <w:rPr>
+          <w:rFonts w:hint="eastAsia"/>
+          <w:lang w:val="fr-FR"/>
+        </w:rPr>
+        <w:t>L</w:t>
+      </w:r>
+      <w:r>
+        <w:rPr>
+          <w:lang w:val="fr-FR"/>
+        </w:rPr>
+        <w:t>e schéma relationnel (changé) </w:t>
+      </w:r>
+      <w:r>
+        <w:rPr>
+          <w:rFonts w:hint="eastAsia"/>
+          <w:lang w:val="fr-FR"/>
+        </w:rPr>
+        <w:t>:</w:t>
+      </w:r>
+    </w:p>
+    <w:p>
+      <w:pPr>
+        <w:rPr>
+          <w:lang w:val="fr-FR"/>
+        </w:rPr>
+      </w:pPr>
+      <w:proofErr w:type="spellStart"/>
+      <w:r>
+        <w:rPr>
+          <w:rFonts w:hint="eastAsia"/>
+          <w:lang w:val="fr-FR"/>
+        </w:rPr>
+        <w:t>L</w:t>
+      </w:r>
+      <w:r>
+        <w:rPr>
+          <w:lang w:val="fr-FR"/>
+        </w:rPr>
+        <w:t>esDossiers</w:t>
+      </w:r>
+      <w:r>
+        <w:rPr>
+          <w:lang w:val="fr-FR"/>
+        </w:rPr>
+        <w:t>_</w:t>
+      </w:r>
+      <w:proofErr w:type="gramStart"/>
+      <w:r>
+        <w:rPr>
+          <w:lang w:val="fr-FR"/>
+        </w:rPr>
+        <w:t>base</w:t>
+      </w:r>
+      <w:proofErr w:type="spellEnd"/>
+      <w:r>
+        <w:rPr>
+          <w:lang w:val="fr-FR"/>
+        </w:rPr>
+        <w:t>(</w:t>
+      </w:r>
+      <w:r>
+        <w:rPr>
+          <w:lang w:val="fr-FR"/>
+        </w:rPr>
+        <w:t xml:space="preserve"> </w:t>
+      </w:r>
+      <w:proofErr w:type="spellStart"/>
+      <w:r>
+        <w:rPr>
+          <w:u w:val="single"/>
+          <w:lang w:val="fr-FR"/>
+        </w:rPr>
+        <w:t>noDos</w:t>
+      </w:r>
+      <w:proofErr w:type="spellEnd"/>
+      <w:proofErr w:type="gramEnd"/>
+      <w:r>
+        <w:rPr>
+          <w:lang w:val="fr-FR"/>
+        </w:rPr>
+        <w:t>,</w:t>
+      </w:r>
+      <w:r>
+        <w:rPr>
+          <w:lang w:val="fr-FR"/>
+        </w:rPr>
+        <w:t xml:space="preserve"> </w:t>
+      </w:r>
+      <w:r>
+        <w:rPr>
+          <w:lang w:val="fr-FR"/>
+        </w:rPr>
+        <w:t>login)</w:t>
+      </w:r>
+    </w:p>
+    <w:p>
+      <w:pPr>
+        <w:rPr>
+          <w:lang w:val="fr-FR"/>
+        </w:rPr>
+      </w:pPr>
+      <w:r>
+        <w:rPr>
+          <w:lang w:val="fr-FR"/>
+        </w:rPr>
+        <w:t xml:space="preserve">/* </w:t>
+      </w:r>
+      <w:r>
+        <w:rPr>
+          <w:i/>
+          <w:lang w:val="fr-FR"/>
+        </w:rPr>
+        <w:t>&lt;d</w:t>
+      </w:r>
+      <w:r>
+        <w:rPr>
+          <w:i/>
+          <w:lang w:val="fr-FR"/>
+        </w:rPr>
+        <w:t>, l</w:t>
+      </w:r>
+      <w:r>
+        <w:rPr>
+          <w:i/>
+          <w:lang w:val="fr-FR"/>
+        </w:rPr>
+        <w:t xml:space="preserve">&gt; ∈ </w:t>
+      </w:r>
+      <w:proofErr w:type="spellStart"/>
+      <w:r>
+        <w:rPr>
+          <w:i/>
+          <w:lang w:val="fr-FR"/>
+        </w:rPr>
+        <w:t>LesDossiers</w:t>
+      </w:r>
+      <w:proofErr w:type="spellEnd"/>
+      <w:r>
+        <w:rPr>
+          <w:i/>
+          <w:lang w:val="fr-FR"/>
+        </w:rPr>
+        <w:t xml:space="preserve"> base </w:t>
+      </w:r>
+      <w:r>
+        <w:rPr>
+          <w:rFonts w:ascii="MS Gothic" w:eastAsia="MS Gothic" w:hAnsi="MS Gothic" w:cs="MS Gothic" w:hint="eastAsia"/>
+          <w:i/>
+          <w:lang w:val="fr-FR"/>
+        </w:rPr>
+        <w:t>⇐⇒</w:t>
+      </w:r>
+      <w:r>
+        <w:rPr>
+          <w:i/>
+          <w:lang w:val="fr-FR"/>
+        </w:rPr>
+        <w:t xml:space="preserve"> le dossier </w:t>
+      </w:r>
+      <w:r>
+        <w:rPr>
+          <w:i/>
+          <w:lang w:val="fr-FR"/>
+        </w:rPr>
+        <w:t>identifié</w:t>
+      </w:r>
+      <w:r>
+        <w:rPr>
+          <w:i/>
+          <w:lang w:val="fr-FR"/>
+        </w:rPr>
+        <w:t xml:space="preserve"> par un </w:t>
+      </w:r>
+      <w:proofErr w:type="spellStart"/>
+      <w:r>
+        <w:rPr>
+          <w:i/>
+          <w:lang w:val="fr-FR"/>
+        </w:rPr>
+        <w:t>num</w:t>
+      </w:r>
+      <w:proofErr w:type="spellEnd"/>
+      <w:r>
+        <w:rPr>
+          <w:rFonts w:ascii="等线" w:eastAsia="等线" w:hAnsi="等线" w:cs="等线" w:hint="eastAsia"/>
+          <w:i/>
+          <w:lang w:val="fr-FR"/>
+        </w:rPr>
+        <w:t>é</w:t>
+      </w:r>
+      <w:r>
+        <w:rPr>
+          <w:i/>
+          <w:lang w:val="fr-FR"/>
+        </w:rPr>
+        <w:t xml:space="preserve">ro de dossier d </w:t>
+      </w:r>
+      <w:r>
+        <w:rPr>
+          <w:i/>
+          <w:lang w:val="fr-FR"/>
+        </w:rPr>
+        <w:t xml:space="preserve">concerne </w:t>
+      </w:r>
+      <w:r>
+        <w:rPr>
+          <w:i/>
+          <w:lang w:val="fr-FR"/>
+        </w:rPr>
+        <w:t>(</w:t>
+      </w:r>
+      <w:r>
+        <w:rPr>
+          <w:i/>
+          <w:lang w:val="fr-FR"/>
+        </w:rPr>
+        <w:t>appartient</w:t>
+      </w:r>
+      <w:r>
+        <w:rPr>
+          <w:i/>
+          <w:lang w:val="fr-FR"/>
+        </w:rPr>
+        <w:t xml:space="preserve"> à) </w:t>
+      </w:r>
+      <w:r>
+        <w:rPr>
+          <w:i/>
+          <w:lang w:val="fr-FR"/>
+        </w:rPr>
+        <w:t>l</w:t>
+      </w:r>
+      <w:proofErr w:type="gramStart"/>
+      <w:r>
+        <w:rPr>
+          <w:i/>
+          <w:lang w:val="fr-FR"/>
+        </w:rPr>
+        <w:t>’</w:t>
+      </w:r>
+      <w:proofErr w:type="gramEnd"/>
+      <w:r>
+        <w:rPr>
+          <w:i/>
+          <w:lang w:val="fr-FR"/>
+        </w:rPr>
+        <w:t>utilisateur l</w:t>
+      </w:r>
+      <w:r>
+        <w:rPr>
+          <w:lang w:val="fr-FR"/>
+        </w:rPr>
+        <w:t xml:space="preserve"> </w:t>
+      </w:r>
+      <w:r>
+        <w:rPr>
+          <w:lang w:val="fr-FR"/>
+        </w:rPr>
+        <w:t xml:space="preserve">. </w:t>
+      </w:r>
+      <w:r>
+        <w:rPr>
+          <w:lang w:val="fr-FR"/>
+        </w:rPr>
+        <w:t>*/</w:t>
+      </w:r>
+    </w:p>
+    <w:p>
+      <w:pPr>
+        <w:rPr>
+          <w:rFonts w:hint="eastAsia"/>
+          <w:lang w:val="fr-FR"/>
+        </w:rPr>
+      </w:pPr>
+    </w:p>
+    <w:p>
+      <w:pPr>
+        <w:rPr>
+          <w:lang w:val="fr-FR"/>
+        </w:rPr>
+      </w:pPr>
+      <w:r>
+        <w:rPr>
+          <w:lang w:val="fr-FR"/>
+        </w:rPr>
+        <w:t>Les vues</w:t>
+      </w:r>
+      <w:r>
+        <w:rPr>
+          <w:lang w:val="fr-FR"/>
+        </w:rPr>
+        <w:t> :</w:t>
+      </w:r>
+    </w:p>
+    <w:p>
+      <w:pPr>
+        <w:rPr>
+          <w:lang w:val="fr-FR"/>
+        </w:rPr>
+      </w:pPr>
+      <w:proofErr w:type="spellStart"/>
+      <w:proofErr w:type="gramStart"/>
+      <w:r>
+        <w:rPr>
+          <w:lang w:val="fr-FR"/>
+        </w:rPr>
+        <w:t>LesDossiers</w:t>
+      </w:r>
+      <w:proofErr w:type="spellEnd"/>
+      <w:r>
+        <w:rPr>
+          <w:lang w:val="fr-FR"/>
+        </w:rPr>
+        <w:t>(</w:t>
+      </w:r>
+      <w:proofErr w:type="spellStart"/>
+      <w:proofErr w:type="gramEnd"/>
+      <w:r>
+        <w:rPr>
+          <w:lang w:val="fr-FR"/>
+        </w:rPr>
+        <w:t>noDos</w:t>
+      </w:r>
+      <w:proofErr w:type="spellEnd"/>
+      <w:r>
+        <w:rPr>
+          <w:lang w:val="fr-FR"/>
+        </w:rPr>
+        <w:t xml:space="preserve">, montant, </w:t>
+      </w:r>
+      <w:r>
+        <w:rPr>
+          <w:lang w:val="fr-FR"/>
+        </w:rPr>
+        <w:t>login)</w:t>
+      </w:r>
+      <w:r>
+        <w:rPr>
+          <w:lang w:val="fr-FR"/>
+        </w:rPr>
+        <w:t> </w:t>
+      </w:r>
+    </w:p>
+    <w:p>
+      <w:pPr>
+        <w:rPr>
+          <w:rFonts w:hint="eastAsia"/>
+          <w:lang w:val="fr-FR"/>
+        </w:rPr>
+      </w:pPr>
+      <w:r>
+        <w:rPr>
+          <w:lang w:val="fr-FR"/>
+        </w:rPr>
+        <w:t xml:space="preserve">/* </w:t>
+      </w:r>
+      <w:r>
+        <w:rPr>
+          <w:i/>
+          <w:lang w:val="fr-FR"/>
+        </w:rPr>
+        <w:t>&lt;d, m</w:t>
+      </w:r>
+      <w:r>
+        <w:rPr>
+          <w:i/>
+          <w:lang w:val="fr-FR"/>
+        </w:rPr>
+        <w:t>, l</w:t>
+      </w:r>
+      <w:r>
+        <w:rPr>
+          <w:i/>
+          <w:lang w:val="fr-FR"/>
+        </w:rPr>
+        <w:t xml:space="preserve">&gt; ∈ </w:t>
+      </w:r>
+      <w:proofErr w:type="spellStart"/>
+      <w:r>
+        <w:rPr>
+          <w:i/>
+          <w:lang w:val="fr-FR"/>
+        </w:rPr>
+        <w:t>LesDossiers</w:t>
+      </w:r>
+      <w:proofErr w:type="spellEnd"/>
+      <w:r>
+        <w:rPr>
+          <w:i/>
+          <w:lang w:val="fr-FR"/>
+        </w:rPr>
+        <w:t xml:space="preserve"> </w:t>
+      </w:r>
+      <w:r>
+        <w:rPr>
+          <w:rFonts w:ascii="MS Gothic" w:eastAsia="MS Gothic" w:hAnsi="MS Gothic" w:cs="MS Gothic" w:hint="eastAsia"/>
+          <w:i/>
+          <w:lang w:val="fr-FR"/>
+        </w:rPr>
+        <w:t>⇐⇒</w:t>
+      </w:r>
+      <w:r>
+        <w:rPr>
+          <w:i/>
+          <w:lang w:val="fr-FR"/>
+        </w:rPr>
+        <w:t xml:space="preserve"> m est la somme des prix des places des tickets associ</w:t>
+      </w:r>
+      <w:r>
+        <w:rPr>
+          <w:rFonts w:ascii="等线" w:eastAsia="等线" w:hAnsi="等线" w:cs="等线" w:hint="eastAsia"/>
+          <w:i/>
+          <w:lang w:val="fr-FR"/>
+        </w:rPr>
+        <w:t>é</w:t>
+      </w:r>
+      <w:r>
+        <w:rPr>
+          <w:i/>
+          <w:lang w:val="fr-FR"/>
+        </w:rPr>
+        <w:t xml:space="preserve">es au </w:t>
+      </w:r>
+      <w:r>
+        <w:rPr>
+          <w:i/>
+          <w:lang w:val="fr-FR"/>
+        </w:rPr>
+        <w:lastRenderedPageBreak/>
+        <w:t>dossier d</w:t>
+      </w:r>
+      <w:r>
+        <w:rPr>
+          <w:i/>
+          <w:lang w:val="fr-FR"/>
+        </w:rPr>
+        <w:t xml:space="preserve"> qui concerne l</w:t>
+      </w:r>
+      <w:proofErr w:type="gramStart"/>
+      <w:r>
+        <w:rPr>
+          <w:i/>
+          <w:lang w:val="fr-FR"/>
+        </w:rPr>
+        <w:t>’</w:t>
+      </w:r>
+      <w:proofErr w:type="gramEnd"/>
+      <w:r>
+        <w:rPr>
+          <w:i/>
+          <w:lang w:val="fr-FR"/>
+        </w:rPr>
+        <w:t>utilisateur l</w:t>
+      </w:r>
+      <w:r>
+        <w:rPr>
+          <w:i/>
+          <w:lang w:val="fr-FR"/>
+        </w:rPr>
+        <w:t>.</w:t>
+      </w:r>
+      <w:r>
+        <w:rPr>
+          <w:lang w:val="fr-FR"/>
+        </w:rPr>
+        <w:t xml:space="preserve"> */</w:t>
+      </w:r>
+    </w:p>
+    <w:p>
+      <w:pPr>
+        <w:rPr>
+          <w:rFonts w:hint="eastAsia"/>
+          <w:lang w:val="fr-FR"/>
+        </w:rPr>
+      </w:pPr>
+    </w:p>
+    <w:p>
+      <w:pPr>
+        <w:rPr>
+          <w:lang w:val="fr-FR"/>
+        </w:rPr>
+      </w:pPr>
+      <w:r>
+        <w:rPr>
+          <w:rFonts w:hint="eastAsia"/>
+          <w:lang w:val="fr-FR"/>
+        </w:rPr>
+        <w:t>•</w:t>
+      </w:r>
+      <w:r>
+        <w:rPr>
+          <w:lang w:val="fr-FR"/>
+        </w:rPr>
+        <w:t xml:space="preserve"> </w:t>
+      </w:r>
+      <w:proofErr w:type="spellStart"/>
+      <w:r>
+        <w:rPr>
+          <w:lang w:val="fr-FR"/>
+        </w:rPr>
+        <w:t>Les</w:t>
+      </w:r>
+      <w:r>
+        <w:rPr>
+          <w:lang w:val="fr-FR"/>
+        </w:rPr>
+        <w:t>Dossiers</w:t>
+      </w:r>
+      <w:proofErr w:type="spellEnd"/>
+      <w:r>
+        <w:rPr>
+          <w:lang w:val="fr-FR"/>
+        </w:rPr>
+        <w:t>[</w:t>
+      </w:r>
+      <w:r>
+        <w:rPr>
+          <w:lang w:val="fr-FR"/>
+        </w:rPr>
+        <w:t>login</w:t>
+      </w:r>
+      <w:r>
+        <w:rPr>
+          <w:lang w:val="fr-FR"/>
+        </w:rPr>
+        <w:t xml:space="preserve">] </w:t>
+      </w:r>
+      <w:r>
+        <w:rPr>
+          <w:rFonts w:ascii="Cambria Math" w:hAnsi="Cambria Math" w:cs="Cambria Math"/>
+          <w:lang w:val="fr-FR"/>
+        </w:rPr>
+        <w:t>=</w:t>
+      </w:r>
+      <w:r>
+        <w:rPr>
+          <w:lang w:val="fr-FR"/>
+        </w:rPr>
+        <w:t xml:space="preserve"> </w:t>
+      </w:r>
+      <w:proofErr w:type="spellStart"/>
+      <w:r>
+        <w:rPr>
+          <w:lang w:val="fr-FR"/>
+        </w:rPr>
+        <w:t>Les</w:t>
+      </w:r>
+      <w:r>
+        <w:rPr>
+          <w:lang w:val="fr-FR"/>
+        </w:rPr>
+        <w:t>Users</w:t>
+      </w:r>
+      <w:proofErr w:type="spellEnd"/>
+      <w:r>
+        <w:rPr>
+          <w:lang w:val="fr-FR"/>
+        </w:rPr>
+        <w:t>[</w:t>
+      </w:r>
+      <w:r>
+        <w:rPr>
+          <w:lang w:val="fr-FR"/>
+        </w:rPr>
+        <w:t>login</w:t>
+      </w:r>
+      <w:r>
+        <w:rPr>
+          <w:lang w:val="fr-FR"/>
+        </w:rPr>
+        <w:t>]</w:t>
+      </w:r>
+    </w:p>
+    <w:p>
+      <w:pPr>
+        <w:rPr>
+          <w:lang w:val="fr-FR"/>
+        </w:rPr>
+      </w:pPr>
+      <w:r>
+        <w:rPr>
+          <w:rFonts w:hint="eastAsia"/>
+          <w:lang w:val="fr-FR"/>
+        </w:rPr>
+        <w:t>•</w:t>
+      </w:r>
+      <w:r>
+        <w:rPr>
+          <w:lang w:val="fr-FR"/>
+        </w:rPr>
+        <w:t xml:space="preserve"> </w:t>
+      </w:r>
+      <w:proofErr w:type="spellStart"/>
+      <w:r>
+        <w:rPr>
+          <w:lang w:val="fr-FR"/>
+        </w:rPr>
+        <w:t>Les</w:t>
+      </w:r>
+      <w:r>
+        <w:rPr>
+          <w:lang w:val="fr-FR"/>
+        </w:rPr>
+        <w:t>Reservations</w:t>
+      </w:r>
+      <w:proofErr w:type="spellEnd"/>
+      <w:r>
+        <w:rPr>
+          <w:lang w:val="fr-FR"/>
+        </w:rPr>
+        <w:t>[</w:t>
+      </w:r>
+      <w:r>
+        <w:rPr>
+          <w:lang w:val="fr-FR"/>
+        </w:rPr>
+        <w:t>login</w:t>
+      </w:r>
+      <w:r>
+        <w:rPr>
+          <w:lang w:val="fr-FR"/>
+        </w:rPr>
+        <w:t xml:space="preserve">] </w:t>
+      </w:r>
+      <w:r>
+        <w:rPr>
+          <w:rFonts w:ascii="Cambria Math" w:hAnsi="Cambria Math" w:cs="Cambria Math"/>
+          <w:lang w:val="fr-FR"/>
+        </w:rPr>
+        <w:t>=</w:t>
+      </w:r>
+      <w:r>
+        <w:rPr>
+          <w:lang w:val="fr-FR"/>
+        </w:rPr>
+        <w:t xml:space="preserve"> </w:t>
+      </w:r>
+      <w:proofErr w:type="spellStart"/>
+      <w:r>
+        <w:rPr>
+          <w:lang w:val="fr-FR"/>
+        </w:rPr>
+        <w:t>Les</w:t>
+      </w:r>
+      <w:r>
+        <w:rPr>
+          <w:lang w:val="fr-FR"/>
+        </w:rPr>
+        <w:t>Users</w:t>
+      </w:r>
+      <w:proofErr w:type="spellEnd"/>
+      <w:r>
+        <w:rPr>
+          <w:lang w:val="fr-FR"/>
+        </w:rPr>
+        <w:t>[</w:t>
+      </w:r>
+      <w:r>
+        <w:rPr>
+          <w:lang w:val="fr-FR"/>
+        </w:rPr>
+        <w:t>login</w:t>
+      </w:r>
+      <w:r>
+        <w:rPr>
+          <w:lang w:val="fr-FR"/>
+        </w:rPr>
+        <w:t>]</w:t>
+      </w:r>
+    </w:p>
+    <w:p>
+      <w:pPr>
+        <w:rPr>
+          <w:lang w:val="fr-FR"/>
+        </w:rPr>
+      </w:pPr>
+      <w:r>
+        <w:rPr>
+          <w:rFonts w:hint="eastAsia"/>
+          <w:lang w:val="fr-FR"/>
+        </w:rPr>
+        <w:t>••</w:t>
+      </w:r>
+      <w:r>
+        <w:rPr>
+          <w:lang w:val="fr-FR"/>
+        </w:rPr>
+        <w:t xml:space="preserve"> </w:t>
+      </w:r>
+      <w:proofErr w:type="spellStart"/>
+      <w:r>
+        <w:rPr>
+          <w:lang w:val="fr-FR"/>
+        </w:rPr>
+        <w:t>Les</w:t>
+      </w:r>
+      <w:r>
+        <w:rPr>
+          <w:lang w:val="fr-FR"/>
+        </w:rPr>
+        <w:t>Reservations</w:t>
+      </w:r>
+      <w:proofErr w:type="spellEnd"/>
+      <w:r>
+        <w:rPr>
+          <w:lang w:val="fr-FR"/>
+        </w:rPr>
+        <w:t>[</w:t>
+      </w:r>
+      <w:proofErr w:type="spellStart"/>
+      <w:r>
+        <w:rPr>
+          <w:lang w:val="fr-FR"/>
+        </w:rPr>
+        <w:t>noSpec,dateRep</w:t>
+      </w:r>
+      <w:proofErr w:type="spellEnd"/>
+      <w:r>
+        <w:rPr>
+          <w:lang w:val="fr-FR"/>
+        </w:rPr>
+        <w:t xml:space="preserve">] </w:t>
+      </w:r>
+      <w:r>
+        <w:rPr>
+          <w:rFonts w:ascii="Cambria Math" w:hAnsi="Cambria Math" w:cs="Cambria Math"/>
+          <w:lang w:val="fr-FR"/>
+        </w:rPr>
+        <w:t>⊆</w:t>
+      </w:r>
+      <w:r>
+        <w:rPr>
+          <w:lang w:val="fr-FR"/>
+        </w:rPr>
+        <w:t xml:space="preserve"> </w:t>
+      </w:r>
+      <w:proofErr w:type="spellStart"/>
+      <w:r>
+        <w:rPr>
+          <w:lang w:val="fr-FR"/>
+        </w:rPr>
+        <w:t>LesRepr</w:t>
+      </w:r>
+      <w:r>
+        <w:rPr>
+          <w:lang w:val="fr-FR"/>
+        </w:rPr>
+        <w:t>é</w:t>
+      </w:r>
+      <w:r>
+        <w:rPr>
+          <w:lang w:val="fr-FR"/>
+        </w:rPr>
+        <w:t>sentations</w:t>
+      </w:r>
+      <w:r>
+        <w:rPr>
+          <w:lang w:val="fr-FR"/>
+        </w:rPr>
+        <w:t>_</w:t>
+      </w:r>
+      <w:r>
+        <w:rPr>
+          <w:lang w:val="fr-FR"/>
+        </w:rPr>
+        <w:t>base</w:t>
+      </w:r>
+      <w:proofErr w:type="spellEnd"/>
+      <w:r>
+        <w:rPr>
+          <w:lang w:val="fr-FR"/>
+        </w:rPr>
+        <w:t>[</w:t>
+      </w:r>
+      <w:proofErr w:type="spellStart"/>
+      <w:r>
+        <w:rPr>
+          <w:lang w:val="fr-FR"/>
+        </w:rPr>
+        <w:t>noSpec</w:t>
+      </w:r>
+      <w:proofErr w:type="spellEnd"/>
+      <w:r>
+        <w:rPr>
+          <w:lang w:val="fr-FR"/>
+        </w:rPr>
+        <w:t xml:space="preserve">, </w:t>
+      </w:r>
+      <w:proofErr w:type="spellStart"/>
+      <w:r>
+        <w:rPr>
+          <w:lang w:val="fr-FR"/>
+        </w:rPr>
+        <w:t>dateRep</w:t>
+      </w:r>
+      <w:proofErr w:type="spellEnd"/>
+      <w:r>
+        <w:rPr>
+          <w:lang w:val="fr-FR"/>
+        </w:rPr>
+        <w:t>]</w:t>
+      </w:r>
+    </w:p>
+    <w:p>
+      <w:pPr>
+        <w:rPr>
+          <w:rFonts w:hint="eastAsia"/>
+          <w:lang w:val="fr-FR"/>
+        </w:rPr>
+      </w:pPr>
+      <w:r>
+        <w:rPr>
+          <w:rFonts w:hint="eastAsia"/>
+          <w:lang w:val="fr-FR"/>
+        </w:rPr>
+        <w:t>•</w:t>
+      </w:r>
+      <w:r>
+        <w:rPr>
+          <w:lang w:val="fr-FR"/>
+        </w:rPr>
+        <w:t xml:space="preserve"> </w:t>
+      </w:r>
+      <w:proofErr w:type="spellStart"/>
+      <w:r>
+        <w:rPr>
+          <w:lang w:val="fr-FR"/>
+        </w:rPr>
+        <w:t>Les</w:t>
+      </w:r>
+      <w:r>
+        <w:rPr>
+          <w:lang w:val="fr-FR"/>
+        </w:rPr>
+        <w:t>Reservations</w:t>
+      </w:r>
+      <w:proofErr w:type="spellEnd"/>
+      <w:r>
+        <w:rPr>
+          <w:lang w:val="fr-FR"/>
+        </w:rPr>
+        <w:t>[</w:t>
+      </w:r>
+      <w:proofErr w:type="spellStart"/>
+      <w:r>
+        <w:rPr>
+          <w:lang w:val="fr-FR"/>
+        </w:rPr>
+        <w:t>noPlace,noRang</w:t>
+      </w:r>
+      <w:proofErr w:type="spellEnd"/>
+      <w:r>
+        <w:rPr>
+          <w:lang w:val="fr-FR"/>
+        </w:rPr>
+        <w:t xml:space="preserve">] </w:t>
+      </w:r>
+      <w:r>
+        <w:rPr>
+          <w:rFonts w:ascii="Cambria Math" w:hAnsi="Cambria Math" w:cs="Cambria Math"/>
+          <w:lang w:val="fr-FR"/>
+        </w:rPr>
+        <w:t>⊆</w:t>
+      </w:r>
+      <w:r>
+        <w:rPr>
+          <w:lang w:val="fr-FR"/>
+        </w:rPr>
+        <w:t xml:space="preserve"> </w:t>
+      </w:r>
+      <w:proofErr w:type="spellStart"/>
+      <w:r>
+        <w:rPr>
+          <w:lang w:val="fr-FR"/>
+        </w:rPr>
+        <w:t>Les</w:t>
+      </w:r>
+      <w:r>
+        <w:rPr>
+          <w:lang w:val="fr-FR"/>
+        </w:rPr>
+        <w:t>Places</w:t>
+      </w:r>
+      <w:proofErr w:type="spellEnd"/>
+      <w:r>
+        <w:rPr>
+          <w:lang w:val="fr-FR"/>
+        </w:rPr>
+        <w:t>[</w:t>
+      </w:r>
+      <w:proofErr w:type="spellStart"/>
+      <w:r>
+        <w:rPr>
+          <w:lang w:val="fr-FR"/>
+        </w:rPr>
+        <w:t>noSpec</w:t>
+      </w:r>
+      <w:proofErr w:type="spellEnd"/>
+      <w:r>
+        <w:rPr>
+          <w:lang w:val="fr-FR"/>
+        </w:rPr>
+        <w:t xml:space="preserve">, </w:t>
+      </w:r>
+      <w:proofErr w:type="spellStart"/>
+      <w:r>
+        <w:rPr>
+          <w:lang w:val="fr-FR"/>
+        </w:rPr>
+        <w:t>dateRep</w:t>
+      </w:r>
+      <w:proofErr w:type="spellEnd"/>
+      <w:r>
+        <w:rPr>
+          <w:lang w:val="fr-FR"/>
+        </w:rPr>
+        <w:t>]</w:t>
+      </w:r>
+    </w:p>
+    <w:p>
+      <w:pPr>
+        <w:rPr>
+          <w:lang w:val="fr-FR"/>
+        </w:rPr>
+      </w:pPr>
+    </w:p>
+    <w:p>
+      <w:pPr>
+        <w:rPr>
+          <w:lang w:val="fr-FR"/>
+        </w:rPr>
+      </w:pPr>
+      <w:r>
+        <w:rPr>
+          <w:rFonts w:hint="eastAsia"/>
+          <w:lang w:val="fr-FR"/>
+        </w:rPr>
+        <w:t>S</w:t>
+      </w:r>
+      <w:r>
+        <w:rPr>
+          <w:lang w:val="fr-FR"/>
+        </w:rPr>
+        <w:t>QL DDL :</w:t>
+      </w:r>
+    </w:p>
+    <w:p>
+      <w:pPr>
+        <w:rPr>
+          <w:rFonts w:hint="eastAsia"/>
+          <w:lang w:val="fr-FR"/>
+        </w:rPr>
+      </w:pPr>
+    </w:p>
+    <w:p>
+      <w:pPr>
+        <w:rPr>
+          <w:rFonts w:hint="eastAsia"/>
+          <w:lang w:val="fr-FR"/>
+        </w:rPr>
+      </w:pPr>
+    </w:p>
+    <w:p>
+      <w:pPr>
+        <w:rPr>
+          <w:rFonts w:hint="eastAsia"/>
+          <w:lang w:val="fr-FR"/>
+        </w:rPr>
+      </w:pPr>
       <w:bookmarkStart w:id="0" w:name="_GoBack"/>
-      <w:r>
-        <w:rPr>
-          <w:rFonts w:hint="eastAsia"/>
-          <w:lang w:val="fr-FR"/>
-        </w:rPr>
-        <w:t>P</w:t>
-      </w:r>
-      <w:r>
-        <w:rPr>
-          <w:lang w:val="fr-FR"/>
-        </w:rPr>
-        <w:t xml:space="preserve">artie 4 </w:t>
-      </w:r>
       <w:bookmarkEnd w:id="0"/>
     </w:p>
     <w:sectPr>

</xml_diff>